<commit_message>
abbreviations and front page changed
</commit_message>
<xml_diff>
--- a/Latex_template_uniovi/portadaInterior.docx
+++ b/Latex_template_uniovi/portadaInterior.docx
@@ -315,47 +315,208 @@
           <w:szCs w:val="28"/>
         </w:rPr>
       </w:pPr>
+    </w:p>
+    <w:p>
+      <w:pPr>
+        <w:pStyle w:val="indep"/>
+        <w:jc w:val="center"/>
+        <w:rPr>
+          <w:b/>
+          <w:bCs/>
+          <w:sz w:val="28"/>
+          <w:szCs w:val="28"/>
+        </w:rPr>
+      </w:pPr>
+      <w:r>
+        <w:rPr>
+          <w:b/>
+          <w:bCs/>
+          <w:sz w:val="28"/>
+          <w:szCs w:val="28"/>
+        </w:rPr>
+        <w:t>ÁREA DE TEORÍA DE LA SEÑAL Y COMUNICACIONES</w:t>
+      </w:r>
+    </w:p>
+    <w:p>
+      <w:pPr>
+        <w:pStyle w:val="indep"/>
+        <w:rPr>
+          <w:sz w:val="28"/>
+          <w:szCs w:val="28"/>
+        </w:rPr>
+      </w:pPr>
+    </w:p>
+    <w:p>
+      <w:pPr>
+        <w:pStyle w:val="indep"/>
+        <w:rPr>
+          <w:sz w:val="28"/>
+          <w:szCs w:val="28"/>
+        </w:rPr>
+      </w:pPr>
+    </w:p>
+    <w:p>
+      <w:pPr>
+        <w:pStyle w:val="indep"/>
+        <w:jc w:val="center"/>
+        <w:rPr>
+          <w:b/>
+          <w:bCs/>
+          <w:sz w:val="28"/>
+          <w:szCs w:val="28"/>
+        </w:rPr>
+      </w:pPr>
+      <w:r>
+        <w:rPr>
+          <w:b/>
+          <w:bCs/>
+          <w:sz w:val="28"/>
+          <w:szCs w:val="28"/>
+        </w:rPr>
+        <w:t>TRABAJO FIN DE GRADO</w:t>
+      </w:r>
+      <w:r>
+        <w:rPr>
+          <w:b/>
+          <w:bCs/>
+          <w:sz w:val="28"/>
+          <w:szCs w:val="28"/>
+        </w:rPr>
+        <w:t xml:space="preserve"> Nº </w:t>
+      </w:r>
+      <w:r>
+        <w:rPr>
+          <w:b/>
+          <w:bCs/>
+          <w:sz w:val="28"/>
+          <w:szCs w:val="28"/>
+        </w:rPr>
+        <w:t>XXXXXX</w:t>
+      </w:r>
+    </w:p>
+    <w:p>
+      <w:pPr>
+        <w:pStyle w:val="indep"/>
+        <w:jc w:val="center"/>
+        <w:rPr>
+          <w:b/>
+          <w:bCs/>
+          <w:sz w:val="28"/>
+          <w:szCs w:val="28"/>
+        </w:rPr>
+      </w:pPr>
+    </w:p>
+    <w:p>
+      <w:pPr>
+        <w:pStyle w:val="indep"/>
+        <w:jc w:val="center"/>
+        <w:rPr>
+          <w:b/>
+          <w:bCs/>
+          <w:sz w:val="28"/>
+          <w:szCs w:val="28"/>
+        </w:rPr>
+      </w:pPr>
+    </w:p>
+    <w:p>
+      <w:pPr>
+        <w:pStyle w:val="indep"/>
+        <w:jc w:val="center"/>
+        <w:rPr>
+          <w:b/>
+          <w:bCs/>
+          <w:sz w:val="28"/>
+          <w:szCs w:val="28"/>
+          <w:lang w:val="de-DE"/>
+        </w:rPr>
+      </w:pPr>
       <w:bookmarkStart w:id="0" w:name="_GoBack"/>
+      <w:r>
+        <w:rPr>
+          <w:b/>
+          <w:bCs/>
+          <w:sz w:val="28"/>
+          <w:szCs w:val="28"/>
+          <w:lang w:val="de-DE"/>
+        </w:rPr>
+        <w:t>DEVELOPMENT OF RFID APPLICATIONS FOR MANAGEMENT AND TRACKING ASSETS AND DRUGS IN HOSPITALS</w:t>
+      </w:r>
       <w:bookmarkEnd w:id="0"/>
     </w:p>
     <w:p>
       <w:pPr>
         <w:pStyle w:val="indep"/>
+        <w:rPr>
+          <w:sz w:val="28"/>
+          <w:szCs w:val="28"/>
+          <w:lang w:val="de-DE"/>
+        </w:rPr>
+      </w:pPr>
+    </w:p>
+    <w:p>
+      <w:pPr>
+        <w:pStyle w:val="indep"/>
+        <w:rPr>
+          <w:sz w:val="28"/>
+          <w:szCs w:val="28"/>
+          <w:lang w:val="de-DE"/>
+        </w:rPr>
+      </w:pPr>
+    </w:p>
+    <w:p>
+      <w:pPr>
+        <w:pStyle w:val="indep"/>
+        <w:rPr>
+          <w:sz w:val="28"/>
+          <w:szCs w:val="28"/>
+          <w:lang w:val="de-DE"/>
+        </w:rPr>
+      </w:pPr>
+    </w:p>
+    <w:p>
+      <w:pPr>
+        <w:pStyle w:val="indep"/>
+        <w:rPr>
+          <w:sz w:val="28"/>
+          <w:szCs w:val="28"/>
+          <w:lang w:val="de-DE"/>
+        </w:rPr>
+      </w:pPr>
+    </w:p>
+    <w:p>
+      <w:pPr>
+        <w:pStyle w:val="indep"/>
         <w:jc w:val="center"/>
         <w:rPr>
           <w:b/>
           <w:bCs/>
           <w:sz w:val="28"/>
-          <w:szCs w:val="28"/>
-        </w:rPr>
-      </w:pPr>
-      <w:r>
-        <w:rPr>
-          <w:b/>
-          <w:bCs/>
-          <w:sz w:val="28"/>
-          <w:szCs w:val="28"/>
-        </w:rPr>
-        <w:t>ÁREA DE TEORÍA DE LA SEÑAL Y COMUNICACIONES</w:t>
-      </w:r>
-    </w:p>
-    <w:p>
-      <w:pPr>
-        <w:pStyle w:val="indep"/>
-        <w:rPr>
-          <w:sz w:val="28"/>
-          <w:szCs w:val="28"/>
-        </w:rPr>
-      </w:pPr>
-    </w:p>
-    <w:p>
-      <w:pPr>
-        <w:pStyle w:val="indep"/>
-        <w:rPr>
-          <w:sz w:val="28"/>
-          <w:szCs w:val="28"/>
-        </w:rPr>
-      </w:pPr>
+        </w:rPr>
+      </w:pPr>
+      <w:r>
+        <w:rPr>
+          <w:b/>
+          <w:bCs/>
+          <w:sz w:val="28"/>
+        </w:rPr>
+        <w:t>AUTOR:</w:t>
+      </w:r>
+      <w:r>
+        <w:rPr>
+          <w:b/>
+          <w:bCs/>
+          <w:sz w:val="28"/>
+        </w:rPr>
+        <w:t xml:space="preserve"> </w:t>
+      </w:r>
+      <w:r>
+        <w:rPr>
+          <w:b/>
+          <w:bCs/>
+          <w:sz w:val="28"/>
+        </w:rPr>
+        <w:t>JACQUELINE FRANSSEN</w:t>
+      </w:r>
     </w:p>
     <w:p>
       <w:pPr>
@@ -365,35 +526,23 @@
           <w:b/>
           <w:bCs/>
           <w:sz w:val="28"/>
-          <w:szCs w:val="28"/>
-        </w:rPr>
-      </w:pPr>
-      <w:r>
-        <w:rPr>
-          <w:b/>
-          <w:bCs/>
-          <w:sz w:val="28"/>
-          <w:szCs w:val="28"/>
-        </w:rPr>
-        <w:t>TRABAJO FIN DE GRADO</w:t>
-      </w:r>
-      <w:r>
-        <w:rPr>
-          <w:b/>
-          <w:bCs/>
-          <w:sz w:val="28"/>
-          <w:szCs w:val="28"/>
-        </w:rPr>
-        <w:t xml:space="preserve"> Nº </w:t>
-      </w:r>
-      <w:r>
-        <w:rPr>
-          <w:b/>
-          <w:bCs/>
-          <w:sz w:val="28"/>
-          <w:szCs w:val="28"/>
-        </w:rPr>
-        <w:t>XXXXXX</w:t>
+        </w:rPr>
+      </w:pPr>
+      <w:r>
+        <w:rPr>
+          <w:b/>
+          <w:bCs/>
+          <w:sz w:val="28"/>
+        </w:rPr>
+        <w:t xml:space="preserve">TUTOR: </w:t>
+      </w:r>
+      <w:r>
+        <w:rPr>
+          <w:b/>
+          <w:bCs/>
+          <w:sz w:val="28"/>
+        </w:rPr>
+        <w:t>YURI ÁLVAREZ LÓPEZ</w:t>
       </w:r>
     </w:p>
     <w:p>
@@ -404,145 +553,15 @@
           <w:b/>
           <w:bCs/>
           <w:sz w:val="28"/>
-          <w:szCs w:val="28"/>
-        </w:rPr>
-      </w:pPr>
-    </w:p>
-    <w:p>
-      <w:pPr>
-        <w:pStyle w:val="indep"/>
-        <w:jc w:val="center"/>
-        <w:rPr>
-          <w:b/>
-          <w:bCs/>
-          <w:sz w:val="28"/>
-          <w:szCs w:val="28"/>
-        </w:rPr>
-      </w:pPr>
-    </w:p>
-    <w:p>
-      <w:pPr>
-        <w:pStyle w:val="indep"/>
-        <w:jc w:val="center"/>
-        <w:rPr>
-          <w:b/>
-          <w:bCs/>
-          <w:sz w:val="28"/>
-          <w:szCs w:val="28"/>
-          <w:lang w:val="de-DE"/>
-        </w:rPr>
-      </w:pPr>
-      <w:r>
-        <w:rPr>
-          <w:b/>
-          <w:bCs/>
-          <w:sz w:val="28"/>
-          <w:szCs w:val="28"/>
-          <w:lang w:val="de-DE"/>
-        </w:rPr>
-        <w:t>DEVELOPMENT OF RFID APPLICATIONS FOR MANAGEMENT AND TRACKING ASSETS AND DRUGS IN HOSPITALS</w:t>
-      </w:r>
-    </w:p>
-    <w:p>
-      <w:pPr>
-        <w:pStyle w:val="indep"/>
-        <w:rPr>
-          <w:sz w:val="28"/>
-          <w:szCs w:val="28"/>
-          <w:lang w:val="de-DE"/>
-        </w:rPr>
-      </w:pPr>
-    </w:p>
-    <w:p>
-      <w:pPr>
-        <w:pStyle w:val="indep"/>
-        <w:rPr>
-          <w:sz w:val="28"/>
-          <w:szCs w:val="28"/>
-          <w:lang w:val="de-DE"/>
-        </w:rPr>
-      </w:pPr>
-    </w:p>
-    <w:p>
-      <w:pPr>
-        <w:pStyle w:val="indep"/>
-        <w:rPr>
-          <w:sz w:val="28"/>
-          <w:szCs w:val="28"/>
-          <w:lang w:val="de-DE"/>
-        </w:rPr>
-      </w:pPr>
-    </w:p>
-    <w:p>
-      <w:pPr>
-        <w:pStyle w:val="indep"/>
-        <w:rPr>
-          <w:sz w:val="28"/>
-          <w:szCs w:val="28"/>
-          <w:lang w:val="de-DE"/>
-        </w:rPr>
-      </w:pPr>
-    </w:p>
-    <w:p>
-      <w:pPr>
-        <w:pStyle w:val="indep"/>
-        <w:jc w:val="center"/>
-        <w:rPr>
-          <w:b/>
-          <w:bCs/>
-          <w:sz w:val="28"/>
-        </w:rPr>
-      </w:pPr>
-      <w:r>
-        <w:rPr>
-          <w:b/>
-          <w:bCs/>
-          <w:sz w:val="28"/>
-        </w:rPr>
-        <w:t>AUTOR:</w:t>
-      </w:r>
-      <w:r>
-        <w:rPr>
-          <w:b/>
-          <w:bCs/>
-          <w:sz w:val="28"/>
-        </w:rPr>
-        <w:t xml:space="preserve"> </w:t>
-      </w:r>
-      <w:r>
-        <w:rPr>
-          <w:b/>
-          <w:bCs/>
-          <w:sz w:val="28"/>
-        </w:rPr>
-        <w:t>JACQUELINE FRANSSEN</w:t>
-      </w:r>
-    </w:p>
-    <w:p>
-      <w:pPr>
-        <w:pStyle w:val="indep"/>
-        <w:jc w:val="center"/>
-        <w:rPr>
-          <w:b/>
-          <w:bCs/>
-          <w:sz w:val="28"/>
-        </w:rPr>
-      </w:pPr>
-      <w:r>
-        <w:rPr>
-          <w:b/>
-          <w:bCs/>
-          <w:sz w:val="28"/>
-        </w:rPr>
-        <w:t xml:space="preserve">TUTOR: </w:t>
-      </w:r>
-      <w:r>
-        <w:rPr>
-          <w:b/>
-          <w:bCs/>
-          <w:sz w:val="28"/>
-        </w:rPr>
-        <w:t>YURI ÁLVAREZ LÓPEZ</w:t>
+        </w:rPr>
+      </w:pPr>
+      <w:r>
+        <w:rPr>
+          <w:b/>
+          <w:bCs/>
+          <w:sz w:val="28"/>
+        </w:rPr>
+        <w:t>COTUTOR: GUILLERMO ÁLVAREZ NARCIANDI</w:t>
       </w:r>
     </w:p>
     <w:p>
@@ -1213,11 +1232,15 @@
   </w:style>
   <w:style w:type="character" w:default="1" w:styleId="Fuentedeprrafopredeter">
     <w:name w:val="Default Paragraph Font"/>
+    <w:uiPriority w:val="1"/>
     <w:semiHidden/>
+    <w:unhideWhenUsed/>
   </w:style>
   <w:style w:type="table" w:default="1" w:styleId="Tablanormal">
     <w:name w:val="Normal Table"/>
+    <w:uiPriority w:val="99"/>
     <w:semiHidden/>
+    <w:unhideWhenUsed/>
     <w:tblPr>
       <w:tblInd w:w="0" w:type="dxa"/>
       <w:tblCellMar>
@@ -1230,7 +1253,9 @@
   </w:style>
   <w:style w:type="numbering" w:default="1" w:styleId="Sinlista">
     <w:name w:val="No List"/>
+    <w:uiPriority w:val="99"/>
     <w:semiHidden/>
+    <w:unhideWhenUsed/>
   </w:style>
   <w:style w:type="paragraph" w:styleId="Encabezado">
     <w:name w:val="header"/>

</xml_diff>